<commit_message>
Přidání stížnosti proti vyřízení 106
</commit_message>
<xml_diff>
--- a/docassemble/VzoryPravnichPodani/data/templates/Odvolani.docx
+++ b/docassemble/VzoryPravnichPodani/data/templates/Odvolani.docx
@@ -36,15 +36,53 @@
         <w:rPr>
           <w:bCs/>
         </w:rPr>
-        <w:t>{%p if Podatel.forma == ‘PO‘ %}</w:t>
+        <w:t xml:space="preserve">{%p </w:t>
+      </w:r>
+      <w:proofErr w:type="spellStart"/>
+      <w:r>
+        <w:rPr>
+          <w:bCs/>
+        </w:rPr>
+        <w:t>if</w:t>
+      </w:r>
+      <w:proofErr w:type="spellEnd"/>
+      <w:r>
+        <w:rPr>
+          <w:bCs/>
+        </w:rPr>
+        <w:t xml:space="preserve"> </w:t>
+      </w:r>
+      <w:proofErr w:type="spellStart"/>
+      <w:r>
+        <w:rPr>
+          <w:bCs/>
+        </w:rPr>
+        <w:t>Podatel.forma</w:t>
+      </w:r>
+      <w:proofErr w:type="spellEnd"/>
+      <w:r>
+        <w:rPr>
+          <w:bCs/>
+        </w:rPr>
+        <w:t xml:space="preserve"> == ‘PO‘ %}</w:t>
       </w:r>
     </w:p>
     <w:p>
       <w:pPr>
         <w:pStyle w:val="Adresa"/>
       </w:pPr>
-      <w:r>
-        <w:t>{{ Podatel.name.text }}</w:t>
+      <w:proofErr w:type="gramStart"/>
+      <w:r>
+        <w:t xml:space="preserve">{{ </w:t>
+      </w:r>
+      <w:proofErr w:type="spellStart"/>
+      <w:r>
+        <w:t>Podatel.name.text</w:t>
+      </w:r>
+      <w:proofErr w:type="spellEnd"/>
+      <w:proofErr w:type="gramEnd"/>
+      <w:r>
+        <w:t xml:space="preserve"> }}</w:t>
       </w:r>
     </w:p>
     <w:p>
@@ -52,7 +90,15 @@
         <w:pStyle w:val="Adresa"/>
       </w:pPr>
       <w:r>
-        <w:t xml:space="preserve">IČO: {{ Podatel.ic }} </w:t>
+        <w:t xml:space="preserve">IČO: {{ </w:t>
+      </w:r>
+      <w:proofErr w:type="spellStart"/>
+      <w:r>
+        <w:t>Podatel.ic</w:t>
+      </w:r>
+      <w:proofErr w:type="spellEnd"/>
+      <w:r>
+        <w:t xml:space="preserve"> }} </w:t>
       </w:r>
     </w:p>
     <w:p>
@@ -60,7 +106,15 @@
         <w:pStyle w:val="Adresa"/>
       </w:pPr>
       <w:r>
-        <w:t>Sídlo: {{ Podatel.address }}</w:t>
+        <w:t xml:space="preserve">Sídlo: {{ </w:t>
+      </w:r>
+      <w:proofErr w:type="spellStart"/>
+      <w:r>
+        <w:t>Podatel.address</w:t>
+      </w:r>
+      <w:proofErr w:type="spellEnd"/>
+      <w:r>
+        <w:t xml:space="preserve"> }}</w:t>
       </w:r>
     </w:p>
     <w:p>
@@ -68,7 +122,15 @@
         <w:pStyle w:val="Adresa"/>
       </w:pPr>
       <w:r>
-        <w:t>{%p else %}</w:t>
+        <w:t xml:space="preserve">{%p </w:t>
+      </w:r>
+      <w:proofErr w:type="spellStart"/>
+      <w:r>
+        <w:t>else</w:t>
+      </w:r>
+      <w:proofErr w:type="spellEnd"/>
+      <w:r>
+        <w:t xml:space="preserve"> %}</w:t>
       </w:r>
     </w:p>
     <w:p>
@@ -76,7 +138,15 @@
         <w:pStyle w:val="Adresa"/>
       </w:pPr>
       <w:r>
-        <w:t>{{ Podatel.name.text }}</w:t>
+        <w:t xml:space="preserve">{{ </w:t>
+      </w:r>
+      <w:proofErr w:type="spellStart"/>
+      <w:r>
+        <w:t>Podatel.name.text</w:t>
+      </w:r>
+      <w:proofErr w:type="spellEnd"/>
+      <w:r>
+        <w:t xml:space="preserve"> }}</w:t>
       </w:r>
     </w:p>
     <w:p>
@@ -84,7 +154,15 @@
         <w:pStyle w:val="Adresa"/>
       </w:pPr>
       <w:r>
-        <w:t>{{ Podatel.address }}</w:t>
+        <w:t xml:space="preserve">{{ </w:t>
+      </w:r>
+      <w:proofErr w:type="spellStart"/>
+      <w:r>
+        <w:t>Podatel.address</w:t>
+      </w:r>
+      <w:proofErr w:type="spellEnd"/>
+      <w:r>
+        <w:t xml:space="preserve"> }}</w:t>
       </w:r>
     </w:p>
     <w:p>
@@ -93,7 +171,15 @@
         <w:jc w:val="left"/>
       </w:pPr>
       <w:r>
-        <w:t>Datum narození: {{ Podatel.birthday }}</w:t>
+        <w:t xml:space="preserve">Datum narození: {{ </w:t>
+      </w:r>
+      <w:proofErr w:type="spellStart"/>
+      <w:r>
+        <w:t>Podatel.birthday</w:t>
+      </w:r>
+      <w:proofErr w:type="spellEnd"/>
+      <w:r>
+        <w:t xml:space="preserve"> }}</w:t>
       </w:r>
     </w:p>
     <w:p>
@@ -105,7 +191,15 @@
         </w:rPr>
       </w:pPr>
       <w:r>
-        <w:t>{%p endif %}</w:t>
+        <w:t xml:space="preserve">{%p </w:t>
+      </w:r>
+      <w:proofErr w:type="spellStart"/>
+      <w:r>
+        <w:t>endif</w:t>
+      </w:r>
+      <w:proofErr w:type="spellEnd"/>
+      <w:r>
+        <w:t xml:space="preserve"> %}</w:t>
       </w:r>
     </w:p>
     <w:p>
@@ -127,7 +221,23 @@
           <w:b/>
           <w:lang w:val="en-GB"/>
         </w:rPr>
-        <w:t>{% if nadrizeny %}</w:t>
+        <w:t xml:space="preserve">{% if </w:t>
+      </w:r>
+      <w:proofErr w:type="spellStart"/>
+      <w:r>
+        <w:rPr>
+          <w:b/>
+          <w:lang w:val="en-GB"/>
+        </w:rPr>
+        <w:t>nadrizeny</w:t>
+      </w:r>
+      <w:proofErr w:type="spellEnd"/>
+      <w:r>
+        <w:rPr>
+          <w:b/>
+          <w:lang w:val="en-GB"/>
+        </w:rPr>
+        <w:t xml:space="preserve"> %}</w:t>
       </w:r>
     </w:p>
     <w:p>
@@ -161,21 +271,31 @@
       <w:r>
         <w:t xml:space="preserve"> </w:t>
       </w:r>
+      <w:proofErr w:type="spellStart"/>
       <w:r>
         <w:t>Adresat.nadrizeny.</w:t>
       </w:r>
       <w:r>
-        <w:t>name.text }}</w:t>
+        <w:t>name.text</w:t>
+      </w:r>
+      <w:proofErr w:type="spellEnd"/>
+      <w:r>
+        <w:t xml:space="preserve"> }}</w:t>
       </w:r>
       <w:r>
         <w:br/>
         <w:t xml:space="preserve">{{ </w:t>
       </w:r>
+      <w:proofErr w:type="spellStart"/>
       <w:r>
         <w:t>Adresat.nadrizeny.</w:t>
       </w:r>
       <w:r>
-        <w:t>ulice }}</w:t>
+        <w:t>ulice</w:t>
+      </w:r>
+      <w:proofErr w:type="spellEnd"/>
+      <w:r>
+        <w:t xml:space="preserve"> }}</w:t>
       </w:r>
     </w:p>
     <w:p>
@@ -185,17 +305,27 @@
       <w:r>
         <w:t xml:space="preserve">{{ </w:t>
       </w:r>
+      <w:proofErr w:type="spellStart"/>
       <w:r>
         <w:t>Adresat.nadrizeny.</w:t>
       </w:r>
       <w:r>
-        <w:t xml:space="preserve">psc }} {{ </w:t>
-      </w:r>
+        <w:t>psc</w:t>
+      </w:r>
+      <w:proofErr w:type="spellEnd"/>
+      <w:r>
+        <w:t xml:space="preserve"> }} {{ </w:t>
+      </w:r>
+      <w:proofErr w:type="spellStart"/>
       <w:r>
         <w:t>Adresat.nadrizeny.</w:t>
       </w:r>
       <w:r>
-        <w:t>obec }}</w:t>
+        <w:t>obec</w:t>
+      </w:r>
+      <w:proofErr w:type="spellEnd"/>
+      <w:r>
+        <w:t xml:space="preserve"> }}</w:t>
       </w:r>
     </w:p>
     <w:p>
@@ -203,7 +333,31 @@
         <w:pStyle w:val="Adresa"/>
       </w:pPr>
       <w:r>
-        <w:t>{%p if Podani.forma == ‘datovka’ %}</w:t>
+        <w:t xml:space="preserve">{%p </w:t>
+      </w:r>
+      <w:proofErr w:type="spellStart"/>
+      <w:r>
+        <w:t>if</w:t>
+      </w:r>
+      <w:proofErr w:type="spellEnd"/>
+      <w:r>
+        <w:t xml:space="preserve"> </w:t>
+      </w:r>
+      <w:proofErr w:type="spellStart"/>
+      <w:r>
+        <w:t>Podani.forma</w:t>
+      </w:r>
+      <w:proofErr w:type="spellEnd"/>
+      <w:r>
+        <w:t xml:space="preserve"> == ‘</w:t>
+      </w:r>
+      <w:proofErr w:type="spellStart"/>
+      <w:r>
+        <w:t>datovka</w:t>
+      </w:r>
+      <w:proofErr w:type="spellEnd"/>
+      <w:r>
+        <w:t>’ %}</w:t>
       </w:r>
     </w:p>
     <w:p>
@@ -218,16 +372,29 @@
       <w:r>
         <w:t xml:space="preserve">IDDS: {{ </w:t>
       </w:r>
+      <w:proofErr w:type="spellStart"/>
       <w:r>
         <w:t>Adresat.nadrizeny.</w:t>
       </w:r>
       <w:r>
-        <w:t>idds }}</w:t>
-      </w:r>
-    </w:p>
-    <w:p>
-      <w:r>
-        <w:t>{%p endif %}</w:t>
+        <w:t>idds</w:t>
+      </w:r>
+      <w:proofErr w:type="spellEnd"/>
+      <w:r>
+        <w:t xml:space="preserve"> }}</w:t>
+      </w:r>
+    </w:p>
+    <w:p>
+      <w:r>
+        <w:t xml:space="preserve">{%p </w:t>
+      </w:r>
+      <w:proofErr w:type="spellStart"/>
+      <w:r>
+        <w:t>endif</w:t>
+      </w:r>
+      <w:proofErr w:type="spellEnd"/>
+      <w:r>
+        <w:t xml:space="preserve"> %}</w:t>
       </w:r>
     </w:p>
     <w:p>
@@ -235,7 +402,23 @@
         <w:pStyle w:val="Adresa"/>
       </w:pPr>
       <w:r>
-        <w:t>{%p if Podani.forma == ‘email’ %}</w:t>
+        <w:t xml:space="preserve">{%p </w:t>
+      </w:r>
+      <w:proofErr w:type="spellStart"/>
+      <w:r>
+        <w:t>if</w:t>
+      </w:r>
+      <w:proofErr w:type="spellEnd"/>
+      <w:r>
+        <w:t xml:space="preserve"> </w:t>
+      </w:r>
+      <w:proofErr w:type="spellStart"/>
+      <w:r>
+        <w:t>Podani.forma</w:t>
+      </w:r>
+      <w:proofErr w:type="spellEnd"/>
+      <w:r>
+        <w:t xml:space="preserve"> == ‘email’ %}</w:t>
       </w:r>
     </w:p>
     <w:p>
@@ -250,11 +433,16 @@
       <w:r>
         <w:t xml:space="preserve">E-mail: {{ </w:t>
       </w:r>
+      <w:proofErr w:type="spellStart"/>
       <w:r>
         <w:t>Adresat.nadrizeny.</w:t>
       </w:r>
       <w:r>
-        <w:t>email }}</w:t>
+        <w:t>email</w:t>
+      </w:r>
+      <w:proofErr w:type="spellEnd"/>
+      <w:r>
+        <w:t xml:space="preserve"> }}</w:t>
       </w:r>
     </w:p>
     <w:p>
@@ -263,7 +451,15 @@
         <w:jc w:val="left"/>
       </w:pPr>
       <w:r>
-        <w:t>{%p endif %}</w:t>
+        <w:t xml:space="preserve">{%p </w:t>
+      </w:r>
+      <w:proofErr w:type="spellStart"/>
+      <w:r>
+        <w:t>endif</w:t>
+      </w:r>
+      <w:proofErr w:type="spellEnd"/>
+      <w:r>
+        <w:t xml:space="preserve"> %}</w:t>
       </w:r>
     </w:p>
     <w:p>
@@ -308,11 +504,27 @@
         <w:pStyle w:val="Adresa"/>
       </w:pPr>
       <w:r>
-        <w:t>{{ Adresat.name.text }}</w:t>
+        <w:t xml:space="preserve">{{ </w:t>
+      </w:r>
+      <w:proofErr w:type="spellStart"/>
+      <w:r>
+        <w:t>Adresat.name.text</w:t>
+      </w:r>
+      <w:proofErr w:type="spellEnd"/>
+      <w:r>
+        <w:t xml:space="preserve"> }}</w:t>
       </w:r>
       <w:r>
         <w:br/>
-        <w:t>{{ Adresat.ulice }}</w:t>
+        <w:t xml:space="preserve">{{ </w:t>
+      </w:r>
+      <w:proofErr w:type="spellStart"/>
+      <w:r>
+        <w:t>Adresat.ulice</w:t>
+      </w:r>
+      <w:proofErr w:type="spellEnd"/>
+      <w:r>
+        <w:t xml:space="preserve"> }}</w:t>
       </w:r>
     </w:p>
     <w:p>
@@ -320,7 +532,23 @@
         <w:pStyle w:val="Adresa"/>
       </w:pPr>
       <w:r>
-        <w:t>{{ Adresat.psc }} {{ Adresat.obec }}</w:t>
+        <w:t xml:space="preserve">{{ </w:t>
+      </w:r>
+      <w:proofErr w:type="spellStart"/>
+      <w:r>
+        <w:t>Adresat.psc</w:t>
+      </w:r>
+      <w:proofErr w:type="spellEnd"/>
+      <w:r>
+        <w:t xml:space="preserve"> }} {{ </w:t>
+      </w:r>
+      <w:proofErr w:type="spellStart"/>
+      <w:r>
+        <w:t>Adresat.obec</w:t>
+      </w:r>
+      <w:proofErr w:type="spellEnd"/>
+      <w:r>
+        <w:t xml:space="preserve"> }}</w:t>
       </w:r>
     </w:p>
     <w:p>
@@ -328,7 +556,31 @@
         <w:pStyle w:val="Adresa"/>
       </w:pPr>
       <w:r>
-        <w:t>{%p if Podani.forma == ‘datovka’ %}</w:t>
+        <w:t xml:space="preserve">{%p </w:t>
+      </w:r>
+      <w:proofErr w:type="spellStart"/>
+      <w:r>
+        <w:t>if</w:t>
+      </w:r>
+      <w:proofErr w:type="spellEnd"/>
+      <w:r>
+        <w:t xml:space="preserve"> </w:t>
+      </w:r>
+      <w:proofErr w:type="spellStart"/>
+      <w:r>
+        <w:t>Podani.forma</w:t>
+      </w:r>
+      <w:proofErr w:type="spellEnd"/>
+      <w:r>
+        <w:t xml:space="preserve"> == ‘</w:t>
+      </w:r>
+      <w:proofErr w:type="spellStart"/>
+      <w:r>
+        <w:t>datovka</w:t>
+      </w:r>
+      <w:proofErr w:type="spellEnd"/>
+      <w:r>
+        <w:t>’ %}</w:t>
       </w:r>
     </w:p>
     <w:p>
@@ -341,12 +593,28 @@
         <w:pStyle w:val="Adresa"/>
       </w:pPr>
       <w:r>
-        <w:t>IDDS: {{ Adresat.idds }}</w:t>
-      </w:r>
-    </w:p>
-    <w:p>
-      <w:r>
-        <w:t>{%p endif %}</w:t>
+        <w:t xml:space="preserve">IDDS: {{ </w:t>
+      </w:r>
+      <w:proofErr w:type="spellStart"/>
+      <w:r>
+        <w:t>Adresat.idds</w:t>
+      </w:r>
+      <w:proofErr w:type="spellEnd"/>
+      <w:r>
+        <w:t xml:space="preserve"> }}</w:t>
+      </w:r>
+    </w:p>
+    <w:p>
+      <w:r>
+        <w:t xml:space="preserve">{%p </w:t>
+      </w:r>
+      <w:proofErr w:type="spellStart"/>
+      <w:r>
+        <w:t>endif</w:t>
+      </w:r>
+      <w:proofErr w:type="spellEnd"/>
+      <w:r>
+        <w:t xml:space="preserve"> %}</w:t>
       </w:r>
     </w:p>
     <w:p>
@@ -354,7 +622,23 @@
         <w:pStyle w:val="Adresa"/>
       </w:pPr>
       <w:r>
-        <w:t>{%p if Podani.forma == ‘email’ %}</w:t>
+        <w:t xml:space="preserve">{%p </w:t>
+      </w:r>
+      <w:proofErr w:type="spellStart"/>
+      <w:r>
+        <w:t>if</w:t>
+      </w:r>
+      <w:proofErr w:type="spellEnd"/>
+      <w:r>
+        <w:t xml:space="preserve"> </w:t>
+      </w:r>
+      <w:proofErr w:type="spellStart"/>
+      <w:r>
+        <w:t>Podani.forma</w:t>
+      </w:r>
+      <w:proofErr w:type="spellEnd"/>
+      <w:r>
+        <w:t xml:space="preserve"> == ‘email’ %}</w:t>
       </w:r>
     </w:p>
     <w:p>
@@ -367,7 +651,15 @@
         <w:pStyle w:val="Adresa"/>
       </w:pPr>
       <w:r>
-        <w:t>E-mail: {{ Adresat.email }}</w:t>
+        <w:t xml:space="preserve">E-mail: {{ </w:t>
+      </w:r>
+      <w:proofErr w:type="spellStart"/>
+      <w:r>
+        <w:t>Adresat.email</w:t>
+      </w:r>
+      <w:proofErr w:type="spellEnd"/>
+      <w:r>
+        <w:t xml:space="preserve"> }}</w:t>
       </w:r>
     </w:p>
     <w:p>
@@ -375,7 +667,15 @@
         <w:pStyle w:val="Adresa"/>
       </w:pPr>
       <w:r>
-        <w:t>{%p endif %}</w:t>
+        <w:t xml:space="preserve">{%p </w:t>
+      </w:r>
+      <w:proofErr w:type="spellStart"/>
+      <w:r>
+        <w:t>endif</w:t>
+      </w:r>
+      <w:proofErr w:type="spellEnd"/>
+      <w:r>
+        <w:t xml:space="preserve"> %}</w:t>
       </w:r>
     </w:p>
     <w:p>
@@ -410,7 +710,63 @@
         <w:rPr>
           <w:color w:val="000000"/>
         </w:rPr>
-        <w:t>{{ format_date(today(), format=‘dd.MM.yyyy‘) }}</w:t>
+        <w:t xml:space="preserve">{{ </w:t>
+      </w:r>
+      <w:proofErr w:type="spellStart"/>
+      <w:r>
+        <w:rPr>
+          <w:color w:val="000000"/>
+        </w:rPr>
+        <w:t>format_date</w:t>
+      </w:r>
+      <w:proofErr w:type="spellEnd"/>
+      <w:r>
+        <w:rPr>
+          <w:color w:val="000000"/>
+        </w:rPr>
+        <w:t>(</w:t>
+      </w:r>
+      <w:proofErr w:type="spellStart"/>
+      <w:r>
+        <w:rPr>
+          <w:color w:val="000000"/>
+        </w:rPr>
+        <w:t>today</w:t>
+      </w:r>
+      <w:proofErr w:type="spellEnd"/>
+      <w:r>
+        <w:rPr>
+          <w:color w:val="000000"/>
+        </w:rPr>
+        <w:t xml:space="preserve">(), </w:t>
+      </w:r>
+      <w:proofErr w:type="spellStart"/>
+      <w:r>
+        <w:rPr>
+          <w:color w:val="000000"/>
+        </w:rPr>
+        <w:t>format</w:t>
+      </w:r>
+      <w:proofErr w:type="spellEnd"/>
+      <w:r>
+        <w:rPr>
+          <w:color w:val="000000"/>
+        </w:rPr>
+        <w:t>=‘</w:t>
+      </w:r>
+      <w:proofErr w:type="spellStart"/>
+      <w:r>
+        <w:rPr>
+          <w:color w:val="000000"/>
+        </w:rPr>
+        <w:t>dd.MM.yyyy</w:t>
+      </w:r>
+      <w:proofErr w:type="spellEnd"/>
+      <w:r>
+        <w:rPr>
+          <w:color w:val="000000"/>
+        </w:rPr>
+        <w:t>‘) }}</w:t>
       </w:r>
     </w:p>
     <w:p>
@@ -440,7 +796,21 @@
         <w:rPr>
           <w:lang w:val="en-GB"/>
         </w:rPr>
-        <w:t>{{ Rozhodnuti.cj }}</w:t>
+        <w:t xml:space="preserve">{{ </w:t>
+      </w:r>
+      <w:proofErr w:type="spellStart"/>
+      <w:r>
+        <w:rPr>
+          <w:lang w:val="en-GB"/>
+        </w:rPr>
+        <w:t>Rozhodnuti.cj</w:t>
+      </w:r>
+      <w:proofErr w:type="spellEnd"/>
+      <w:r>
+        <w:rPr>
+          <w:lang w:val="en-GB"/>
+        </w:rPr>
+        <w:t xml:space="preserve"> }}</w:t>
       </w:r>
       <w:r>
         <w:br/>
@@ -456,7 +826,21 @@
         <w:rPr>
           <w:lang w:val="en-GB"/>
         </w:rPr>
-        <w:t>{{ Rozhodnuti.datumVydani }}</w:t>
+        <w:t xml:space="preserve">{{ </w:t>
+      </w:r>
+      <w:proofErr w:type="spellStart"/>
+      <w:r>
+        <w:rPr>
+          <w:lang w:val="en-GB"/>
+        </w:rPr>
+        <w:t>Rozhodnuti.datumVydani</w:t>
+      </w:r>
+      <w:proofErr w:type="spellEnd"/>
+      <w:r>
+        <w:rPr>
+          <w:lang w:val="en-GB"/>
+        </w:rPr>
+        <w:t xml:space="preserve"> }}</w:t>
       </w:r>
       <w:r>
         <w:br/>
@@ -466,7 +850,21 @@
         <w:rPr>
           <w:lang w:val="en-GB"/>
         </w:rPr>
-        <w:t>{{ Rozhodnuti.datumDoruceni }}</w:t>
+        <w:t xml:space="preserve">{{ </w:t>
+      </w:r>
+      <w:proofErr w:type="spellStart"/>
+      <w:r>
+        <w:rPr>
+          <w:lang w:val="en-GB"/>
+        </w:rPr>
+        <w:t>Rozhodnuti.datumDoruceni</w:t>
+      </w:r>
+      <w:proofErr w:type="spellEnd"/>
+      <w:r>
+        <w:rPr>
+          <w:lang w:val="en-GB"/>
+        </w:rPr>
+        <w:t xml:space="preserve"> }}</w:t>
       </w:r>
     </w:p>
     <w:p>
@@ -507,14 +905,71 @@
         <w:rPr>
           <w:lang w:val="en-GB"/>
         </w:rPr>
-        <w:t xml:space="preserve">{% if typRizeni == “info” %} </w:t>
-      </w:r>
+        <w:t xml:space="preserve">{% if </w:t>
+      </w:r>
+      <w:proofErr w:type="spellStart"/>
       <w:r>
         <w:rPr>
           <w:lang w:val="en-GB"/>
         </w:rPr>
-        <w:t xml:space="preserve">§ 16 zákona č. 106/1999 Sb. o svobodném přístupu k </w:t>
-      </w:r>
+        <w:t>typRizeni</w:t>
+      </w:r>
+      <w:proofErr w:type="spellEnd"/>
+      <w:r>
+        <w:rPr>
+          <w:lang w:val="en-GB"/>
+        </w:rPr>
+        <w:t xml:space="preserve"> == “info” %} </w:t>
+      </w:r>
+      <w:r>
+        <w:rPr>
+          <w:lang w:val="en-GB"/>
+        </w:rPr>
+        <w:t xml:space="preserve">§ 16 </w:t>
+      </w:r>
+      <w:proofErr w:type="spellStart"/>
+      <w:r>
+        <w:rPr>
+          <w:lang w:val="en-GB"/>
+        </w:rPr>
+        <w:t>zákona</w:t>
+      </w:r>
+      <w:proofErr w:type="spellEnd"/>
+      <w:r>
+        <w:rPr>
+          <w:lang w:val="en-GB"/>
+        </w:rPr>
+        <w:t xml:space="preserve"> č. 106/1999 Sb. o </w:t>
+      </w:r>
+      <w:proofErr w:type="spellStart"/>
+      <w:r>
+        <w:rPr>
+          <w:lang w:val="en-GB"/>
+        </w:rPr>
+        <w:t>svobodném</w:t>
+      </w:r>
+      <w:proofErr w:type="spellEnd"/>
+      <w:r>
+        <w:rPr>
+          <w:lang w:val="en-GB"/>
+        </w:rPr>
+        <w:t xml:space="preserve"> </w:t>
+      </w:r>
+      <w:proofErr w:type="spellStart"/>
+      <w:r>
+        <w:rPr>
+          <w:lang w:val="en-GB"/>
+        </w:rPr>
+        <w:t>přístupu</w:t>
+      </w:r>
+      <w:proofErr w:type="spellEnd"/>
+      <w:r>
+        <w:rPr>
+          <w:lang w:val="en-GB"/>
+        </w:rPr>
+        <w:t xml:space="preserve"> k </w:t>
+      </w:r>
+      <w:proofErr w:type="spellStart"/>
       <w:r>
         <w:rPr>
           <w:lang w:val="en-GB"/>
@@ -522,6 +977,7 @@
         <w:lastRenderedPageBreak/>
         <w:t>informacím</w:t>
       </w:r>
+      <w:proofErr w:type="spellEnd"/>
       <w:r>
         <w:rPr>
           <w:lang w:val="en-GB"/>
@@ -529,7 +985,15 @@
         <w:t>,{</w:t>
       </w:r>
       <w:r>
-        <w:t>% endif %</w:t>
+        <w:t xml:space="preserve">% </w:t>
+      </w:r>
+      <w:proofErr w:type="spellStart"/>
+      <w:r>
+        <w:t>endif</w:t>
+      </w:r>
+      <w:proofErr w:type="spellEnd"/>
+      <w:r>
+        <w:t xml:space="preserve"> %</w:t>
       </w:r>
       <w:r>
         <w:rPr>
@@ -559,14 +1023,6 @@
       </w:pPr>
       <w:r>
         <w:t>Odůvodnění</w:t>
-      </w:r>
-    </w:p>
-    <w:p>
-      <w:pPr>
-        <w:spacing w:after="0"/>
-      </w:pPr>
-      <w:r>
-        <w:t>{{ Podani.oduvodneni }}</w:t>
       </w:r>
     </w:p>
     <w:p>
@@ -574,19 +1030,50 @@
         <w:spacing w:after="0"/>
         <w:jc w:val="both"/>
       </w:pPr>
-    </w:p>
-    <w:p>
-      <w:pPr>
-        <w:pStyle w:val="Bod"/>
-      </w:pPr>
-      <w:r>
-        <w:t>Petit</w:t>
+      <w:r>
+        <w:t xml:space="preserve">{{ </w:t>
+      </w:r>
+      <w:proofErr w:type="spellStart"/>
+      <w:r>
+        <w:t>Podani.oduvodneni</w:t>
+      </w:r>
+      <w:proofErr w:type="spellEnd"/>
+      <w:r>
+        <w:t xml:space="preserve"> </w:t>
+      </w:r>
+      <w:r>
+        <w:t xml:space="preserve">| </w:t>
+      </w:r>
+      <w:proofErr w:type="spellStart"/>
+      <w:r>
+        <w:t>RichText</w:t>
+      </w:r>
+      <w:proofErr w:type="spellEnd"/>
+      <w:r>
+        <w:t xml:space="preserve"> </w:t>
+      </w:r>
+      <w:r>
+        <w:t>}}</w:t>
       </w:r>
     </w:p>
     <w:p>
       <w:pPr>
         <w:spacing w:after="0"/>
         <w:jc w:val="both"/>
+      </w:pPr>
+    </w:p>
+    <w:p>
+      <w:pPr>
+        <w:pStyle w:val="Bod"/>
+      </w:pPr>
+      <w:r>
+        <w:t>Petit</w:t>
+      </w:r>
+    </w:p>
+    <w:p>
+      <w:pPr>
+        <w:spacing w:after="0"/>
+        <w:jc w:val="both"/>
         <w:rPr>
           <w:b/>
         </w:rPr>
@@ -595,7 +1082,35 @@
         <w:rPr>
           <w:b/>
         </w:rPr>
-        <w:t>{{ Podani.petit }}</w:t>
+        <w:t xml:space="preserve">{{ </w:t>
+      </w:r>
+      <w:proofErr w:type="spellStart"/>
+      <w:r>
+        <w:rPr>
+          <w:b/>
+        </w:rPr>
+        <w:t>Podani.petit</w:t>
+      </w:r>
+      <w:proofErr w:type="spellEnd"/>
+      <w:r>
+        <w:rPr>
+          <w:b/>
+        </w:rPr>
+        <w:t xml:space="preserve"> | </w:t>
+      </w:r>
+      <w:proofErr w:type="spellStart"/>
+      <w:r>
+        <w:rPr>
+          <w:b/>
+        </w:rPr>
+        <w:t>RichText</w:t>
+      </w:r>
+      <w:proofErr w:type="spellEnd"/>
+      <w:r>
+        <w:rPr>
+          <w:b/>
+        </w:rPr>
+        <w:t xml:space="preserve"> }}</w:t>
       </w:r>
     </w:p>
     <w:p>
@@ -607,10 +1122,62 @@
         <w:rPr>
           <w:lang w:val="en-GB"/>
         </w:rPr>
-        <w:t>{% if Podani.forma != ‘datovka’ %}</w:t>
-      </w:r>
-      <w:r>
-        <w:t xml:space="preserve">{% if Podatel.forma == </w:t>
+        <w:t xml:space="preserve">{% if </w:t>
+      </w:r>
+      <w:proofErr w:type="spellStart"/>
+      <w:proofErr w:type="gramStart"/>
+      <w:r>
+        <w:rPr>
+          <w:lang w:val="en-GB"/>
+        </w:rPr>
+        <w:t>Podani.forma</w:t>
+      </w:r>
+      <w:proofErr w:type="spellEnd"/>
+      <w:r>
+        <w:rPr>
+          <w:lang w:val="en-GB"/>
+        </w:rPr>
+        <w:t xml:space="preserve"> !</w:t>
+      </w:r>
+      <w:proofErr w:type="gramEnd"/>
+      <w:r>
+        <w:rPr>
+          <w:lang w:val="en-GB"/>
+        </w:rPr>
+        <w:t>= ‘</w:t>
+      </w:r>
+      <w:proofErr w:type="spellStart"/>
+      <w:r>
+        <w:rPr>
+          <w:lang w:val="en-GB"/>
+        </w:rPr>
+        <w:t>datovka</w:t>
+      </w:r>
+      <w:proofErr w:type="spellEnd"/>
+      <w:r>
+        <w:rPr>
+          <w:lang w:val="en-GB"/>
+        </w:rPr>
+        <w:t>’ %}</w:t>
+      </w:r>
+      <w:r>
+        <w:t xml:space="preserve">{% </w:t>
+      </w:r>
+      <w:proofErr w:type="spellStart"/>
+      <w:r>
+        <w:t>if</w:t>
+      </w:r>
+      <w:proofErr w:type="spellEnd"/>
+      <w:r>
+        <w:t xml:space="preserve"> </w:t>
+      </w:r>
+      <w:proofErr w:type="spellStart"/>
+      <w:r>
+        <w:t>Podatel.forma</w:t>
+      </w:r>
+      <w:proofErr w:type="spellEnd"/>
+      <w:r>
+        <w:t xml:space="preserve"> == </w:t>
       </w:r>
       <w:bookmarkStart w:id="0" w:name="_Hlk54875091"/>
       <w:r>
@@ -637,8 +1204,18 @@
           <w:b/>
         </w:rPr>
       </w:pPr>
-      <w:r>
-        <w:t>{{ Podatel.name.text }}</w:t>
+      <w:proofErr w:type="gramStart"/>
+      <w:r>
+        <w:t xml:space="preserve">{{ </w:t>
+      </w:r>
+      <w:proofErr w:type="spellStart"/>
+      <w:r>
+        <w:t>Podatel.name.text</w:t>
+      </w:r>
+      <w:proofErr w:type="spellEnd"/>
+      <w:proofErr w:type="gramEnd"/>
+      <w:r>
+        <w:t xml:space="preserve"> }}</w:t>
       </w:r>
     </w:p>
     <w:p>
@@ -647,25 +1224,75 @@
         <w:jc w:val="right"/>
       </w:pPr>
       <w:r>
-        <w:t>{% else %}</w:t>
-      </w:r>
-      <w:r>
-        <w:t>__________________________</w:t>
-      </w:r>
-    </w:p>
-    <w:p>
-      <w:r>
-        <w:t>{{ Podatel.zastupceName }}</w:t>
+        <w:t xml:space="preserve">{% </w:t>
+      </w:r>
+      <w:proofErr w:type="spellStart"/>
+      <w:r>
+        <w:t>else</w:t>
+      </w:r>
+      <w:proofErr w:type="spellEnd"/>
+      <w:r>
+        <w:t xml:space="preserve"> </w:t>
+      </w:r>
+      <w:proofErr w:type="gramStart"/>
+      <w:r>
+        <w:t>%}</w:t>
+      </w:r>
+      <w:r>
+        <w:t>_</w:t>
+      </w:r>
+      <w:proofErr w:type="gramEnd"/>
+      <w:r>
+        <w:t>_________________________</w:t>
+      </w:r>
+    </w:p>
+    <w:p>
+      <w:proofErr w:type="gramStart"/>
+      <w:r>
+        <w:t xml:space="preserve">{{ </w:t>
+      </w:r>
+      <w:proofErr w:type="spellStart"/>
+      <w:r>
+        <w:t>Podatel.zastupceName</w:t>
+      </w:r>
+      <w:proofErr w:type="spellEnd"/>
+      <w:proofErr w:type="gramEnd"/>
+      <w:r>
+        <w:t xml:space="preserve"> }}</w:t>
       </w:r>
       <w:r>
         <w:br/>
-        <w:t>{{ Podatel.zastupceFunkce }}</w:t>
+        <w:t xml:space="preserve">{{ </w:t>
+      </w:r>
+      <w:proofErr w:type="spellStart"/>
+      <w:r>
+        <w:t>Podatel.zastupceFunkce</w:t>
+      </w:r>
+      <w:proofErr w:type="spellEnd"/>
+      <w:r>
+        <w:t xml:space="preserve"> }}</w:t>
       </w:r>
       <w:r>
         <w:br/>
       </w:r>
       <w:r>
-        <w:t>{% endif %}{% endif %}</w:t>
+        <w:t xml:space="preserve">{% </w:t>
+      </w:r>
+      <w:proofErr w:type="spellStart"/>
+      <w:r>
+        <w:t>endif</w:t>
+      </w:r>
+      <w:proofErr w:type="spellEnd"/>
+      <w:r>
+        <w:t xml:space="preserve"> %}{% </w:t>
+      </w:r>
+      <w:proofErr w:type="spellStart"/>
+      <w:r>
+        <w:t>endif</w:t>
+      </w:r>
+      <w:proofErr w:type="spellEnd"/>
+      <w:r>
+        <w:t xml:space="preserve"> %}</w:t>
       </w:r>
     </w:p>
     <w:p/>
@@ -691,14 +1318,30 @@
         <w:rPr>
           <w:b/>
         </w:rPr>
-        <w:t xml:space="preserve"> if</w:t>
-      </w:r>
+        <w:t xml:space="preserve"> </w:t>
+      </w:r>
+      <w:proofErr w:type="spellStart"/>
       <w:r>
         <w:rPr>
           <w:b/>
         </w:rPr>
-        <w:t xml:space="preserve"> Podani.prilohy</w:t>
-      </w:r>
+        <w:t>if</w:t>
+      </w:r>
+      <w:proofErr w:type="spellEnd"/>
+      <w:r>
+        <w:rPr>
+          <w:b/>
+        </w:rPr>
+        <w:t xml:space="preserve"> </w:t>
+      </w:r>
+      <w:proofErr w:type="spellStart"/>
+      <w:r>
+        <w:rPr>
+          <w:b/>
+        </w:rPr>
+        <w:t>Podani.prilohy</w:t>
+      </w:r>
+      <w:proofErr w:type="spellEnd"/>
       <w:r>
         <w:rPr>
           <w:b/>
@@ -735,17 +1378,29 @@
         <w:t>p</w:t>
       </w:r>
       <w:r>
-        <w:t xml:space="preserve"> for </w:t>
-      </w:r>
+        <w:t xml:space="preserve"> </w:t>
+      </w:r>
+      <w:proofErr w:type="spellStart"/>
+      <w:r>
+        <w:t>for</w:t>
+      </w:r>
+      <w:proofErr w:type="spellEnd"/>
+      <w:r>
+        <w:t xml:space="preserve"> </w:t>
+      </w:r>
+      <w:proofErr w:type="spellStart"/>
       <w:r>
         <w:t>priloha</w:t>
       </w:r>
+      <w:proofErr w:type="spellEnd"/>
       <w:r>
         <w:t xml:space="preserve"> in </w:t>
       </w:r>
+      <w:proofErr w:type="spellStart"/>
       <w:r>
         <w:t>Podani.prilohySeznam</w:t>
       </w:r>
+      <w:proofErr w:type="spellEnd"/>
       <w:r>
         <w:t xml:space="preserve"> %}</w:t>
       </w:r>
@@ -759,8 +1414,18 @@
         </w:numPr>
         <w:spacing w:line="281" w:lineRule="auto"/>
       </w:pPr>
-      <w:r>
-        <w:t>{{ priloha }}</w:t>
+      <w:proofErr w:type="gramStart"/>
+      <w:r>
+        <w:t xml:space="preserve">{{ </w:t>
+      </w:r>
+      <w:proofErr w:type="spellStart"/>
+      <w:r>
+        <w:t>priloha</w:t>
+      </w:r>
+      <w:proofErr w:type="spellEnd"/>
+      <w:proofErr w:type="gramEnd"/>
+      <w:r>
+        <w:t xml:space="preserve"> }}</w:t>
       </w:r>
     </w:p>
     <w:p>
@@ -779,7 +1444,15 @@
         <w:t>p</w:t>
       </w:r>
       <w:r>
-        <w:t xml:space="preserve"> endfor %}</w:t>
+        <w:t xml:space="preserve"> </w:t>
+      </w:r>
+      <w:proofErr w:type="spellStart"/>
+      <w:r>
+        <w:t>endfor</w:t>
+      </w:r>
+      <w:proofErr w:type="spellEnd"/>
+      <w:r>
+        <w:t xml:space="preserve"> %}</w:t>
       </w:r>
     </w:p>
     <w:p>
@@ -798,7 +1471,15 @@
         <w:t>p</w:t>
       </w:r>
       <w:r>
-        <w:t xml:space="preserve"> endif %}</w:t>
+        <w:t xml:space="preserve"> </w:t>
+      </w:r>
+      <w:proofErr w:type="spellStart"/>
+      <w:r>
+        <w:t>endif</w:t>
+      </w:r>
+      <w:proofErr w:type="spellEnd"/>
+      <w:r>
+        <w:t xml:space="preserve"> %}</w:t>
       </w:r>
     </w:p>
     <w:sectPr>

</xml_diff>